<commit_message>
DONE siap bimbingan 2 ke di pembimbing 2
</commit_message>
<xml_diff>
--- a/Lembar Konsultasi Bu Linda 16-12-2025.docx
+++ b/Lembar Konsultasi Bu Linda 16-12-2025.docx
@@ -901,6 +901,12 @@
                 <w:rFonts w:ascii="Times New Roman"/>
               </w:rPr>
               <w:t>Lanjut Ke Bab 4</w:t>
+            </w:r>
+            <w:r>
+              <w:rPr>
+                <w:rFonts w:ascii="Times New Roman"/>
+              </w:rPr>
+              <w:t>, 5 dan Abstrack</w:t>
             </w:r>
           </w:p>
         </w:tc>

</xml_diff>